<commit_message>
renamed lightcycle to placeholder
</commit_message>
<xml_diff>
--- a/other/Aztech Internship_Weekly Report 02042021.docx
+++ b/other/Aztech Internship_Weekly Report 02042021.docx
@@ -652,6 +652,100 @@
                 <w:lang w:val="en-US"/>
               </w:rPr>
             </w:pPr>
+            <w:r>
+              <w:rPr>
+                <w:rFonts w:ascii="Arial" w:eastAsia="SimSun" w:hAnsi="Arial" w:cs="Arial"/>
+                <w:color w:val="0070C0"/>
+                <w:sz w:val="20"/>
+                <w:szCs w:val="20"/>
+                <w:lang w:val="en-US"/>
+              </w:rPr>
+              <w:t>LMS v3 features</w:t>
+            </w:r>
+          </w:p>
+          <w:p>
+            <w:pPr>
+              <w:pStyle w:val="ListParagraph"/>
+              <w:numPr>
+                <w:ilvl w:val="0"/>
+                <w:numId w:val="2"/>
+              </w:numPr>
+              <w:autoSpaceDN w:val="0"/>
+              <w:spacing w:line="256" w:lineRule="auto"/>
+              <w:rPr>
+                <w:rFonts w:ascii="Arial" w:eastAsia="SimSun" w:hAnsi="Arial" w:cs="Arial"/>
+                <w:color w:val="0070C0"/>
+                <w:sz w:val="20"/>
+                <w:szCs w:val="20"/>
+                <w:lang w:val="en-US"/>
+              </w:rPr>
+            </w:pPr>
+            <w:r>
+              <w:rPr>
+                <w:rFonts w:ascii="Arial" w:eastAsia="SimSun" w:hAnsi="Arial" w:cs="Arial"/>
+                <w:color w:val="0070C0"/>
+                <w:sz w:val="20"/>
+                <w:szCs w:val="20"/>
+                <w:lang w:val="en-US"/>
+              </w:rPr>
+              <w:t>Added relocation button to light status table</w:t>
+            </w:r>
+          </w:p>
+          <w:p>
+            <w:pPr>
+              <w:pStyle w:val="ListParagraph"/>
+              <w:numPr>
+                <w:ilvl w:val="0"/>
+                <w:numId w:val="2"/>
+              </w:numPr>
+              <w:autoSpaceDN w:val="0"/>
+              <w:spacing w:line="256" w:lineRule="auto"/>
+              <w:rPr>
+                <w:rFonts w:ascii="Arial" w:eastAsia="SimSun" w:hAnsi="Arial" w:cs="Arial"/>
+                <w:color w:val="0070C0"/>
+                <w:sz w:val="20"/>
+                <w:szCs w:val="20"/>
+                <w:lang w:val="en-US"/>
+              </w:rPr>
+            </w:pPr>
+            <w:r>
+              <w:rPr>
+                <w:rFonts w:ascii="Arial" w:eastAsia="SimSun" w:hAnsi="Arial" w:cs="Arial"/>
+                <w:color w:val="0070C0"/>
+                <w:sz w:val="20"/>
+                <w:szCs w:val="20"/>
+                <w:lang w:val="en-US"/>
+              </w:rPr>
+              <w:t>Started moving some data out from the view page card components into the view page component itself</w:t>
+            </w:r>
+          </w:p>
+          <w:p>
+            <w:pPr>
+              <w:pStyle w:val="ListParagraph"/>
+              <w:numPr>
+                <w:ilvl w:val="0"/>
+                <w:numId w:val="2"/>
+              </w:numPr>
+              <w:autoSpaceDN w:val="0"/>
+              <w:spacing w:line="256" w:lineRule="auto"/>
+              <w:rPr>
+                <w:rFonts w:ascii="Arial" w:eastAsia="SimSun" w:hAnsi="Arial" w:cs="Arial"/>
+                <w:color w:val="0070C0"/>
+                <w:sz w:val="20"/>
+                <w:szCs w:val="20"/>
+                <w:lang w:val="en-US"/>
+              </w:rPr>
+            </w:pPr>
+            <w:r>
+              <w:rPr>
+                <w:rFonts w:ascii="Arial" w:eastAsia="SimSun" w:hAnsi="Arial" w:cs="Arial"/>
+                <w:color w:val="0070C0"/>
+                <w:sz w:val="20"/>
+                <w:szCs w:val="20"/>
+                <w:lang w:val="en-US"/>
+              </w:rPr>
+              <w:t>Fixed bug with table data not updating on change</w:t>
+            </w:r>
           </w:p>
         </w:tc>
       </w:tr>
@@ -972,7 +1066,16 @@
                     <w:szCs w:val="20"/>
                     <w:lang w:val="en-US"/>
                   </w:rPr>
-                  <w:t>Removed a lot of redundant code and assets</w:t>
+                  <w:t>Code refactoring</w:t>
+                </w:r>
+                <w:r>
+                  <w:rPr>
+                    <w:rFonts w:ascii="Arial" w:eastAsia="Times New Roman" w:hAnsi="Arial" w:cs="Arial"/>
+                    <w:sz w:val="20"/>
+                    <w:szCs w:val="20"/>
+                    <w:lang w:val="en-US"/>
+                  </w:rPr>
+                  <w:t xml:space="preserve"> completed up till current features</w:t>
                 </w:r>
               </w:p>
               <w:p>
@@ -990,99 +1093,6 @@
                     <w:lang w:val="en-US"/>
                   </w:rPr>
                 </w:pPr>
-                <w:r>
-                  <w:rPr>
-                    <w:rFonts w:ascii="Arial" w:eastAsia="Times New Roman" w:hAnsi="Arial" w:cs="Arial"/>
-                    <w:sz w:val="20"/>
-                    <w:szCs w:val="20"/>
-                    <w:lang w:val="en-US"/>
-                  </w:rPr>
-                  <w:t>Some assets downloaded from the Adobe XD link have irregular white spaces in them, causing alignment to be a slight issue</w:t>
-                </w:r>
-              </w:p>
-              <w:p>
-                <w:pPr>
-                  <w:pStyle w:val="ListParagraph"/>
-                  <w:numPr>
-                    <w:ilvl w:val="0"/>
-                    <w:numId w:val="2"/>
-                  </w:numPr>
-                  <w:spacing w:line="276" w:lineRule="auto"/>
-                  <w:rPr>
-                    <w:rFonts w:ascii="Arial" w:eastAsia="Times New Roman" w:hAnsi="Arial" w:cs="Arial"/>
-                    <w:sz w:val="20"/>
-                    <w:szCs w:val="20"/>
-                    <w:lang w:val="en-US"/>
-                  </w:rPr>
-                </w:pPr>
-                <w:r>
-                  <w:rPr>
-                    <w:rFonts w:ascii="Arial" w:eastAsia="Times New Roman" w:hAnsi="Arial" w:cs="Arial"/>
-                    <w:sz w:val="20"/>
-                    <w:szCs w:val="20"/>
-                    <w:lang w:val="en-US"/>
-                  </w:rPr>
-                  <w:t>Some icons are of different sizes and thus more code is needed to size and align them as well</w:t>
-                </w:r>
-              </w:p>
-              <w:p>
-                <w:pPr>
-                  <w:pStyle w:val="ListParagraph"/>
-                  <w:numPr>
-                    <w:ilvl w:val="0"/>
-                    <w:numId w:val="2"/>
-                  </w:numPr>
-                  <w:spacing w:line="276" w:lineRule="auto"/>
-                  <w:rPr>
-                    <w:rFonts w:ascii="Arial" w:eastAsia="Times New Roman" w:hAnsi="Arial" w:cs="Arial"/>
-                    <w:sz w:val="20"/>
-                    <w:szCs w:val="20"/>
-                    <w:lang w:val="en-US"/>
-                  </w:rPr>
-                </w:pPr>
-                <w:r>
-                  <w:rPr>
-                    <w:rFonts w:ascii="Arial" w:eastAsia="Times New Roman" w:hAnsi="Arial" w:cs="Arial"/>
-                    <w:sz w:val="20"/>
-                    <w:szCs w:val="20"/>
-                    <w:lang w:val="en-US"/>
-                  </w:rPr>
-                  <w:t>Should be able to complete refactoring process by next week</w:t>
-                </w:r>
-                <w:r>
-                  <w:rPr>
-                    <w:rFonts w:ascii="Arial" w:eastAsia="Times New Roman" w:hAnsi="Arial" w:cs="Arial"/>
-                    <w:sz w:val="20"/>
-                    <w:szCs w:val="20"/>
-                    <w:lang w:val="en-US"/>
-                  </w:rPr>
-                  <w:t>, and this should allow new pages/features to be added more quickly</w:t>
-                </w:r>
-              </w:p>
-              <w:p>
-                <w:pPr>
-                  <w:pStyle w:val="ListParagraph"/>
-                  <w:numPr>
-                    <w:ilvl w:val="0"/>
-                    <w:numId w:val="2"/>
-                  </w:numPr>
-                  <w:spacing w:line="276" w:lineRule="auto"/>
-                  <w:rPr>
-                    <w:rFonts w:ascii="Arial" w:eastAsia="Times New Roman" w:hAnsi="Arial" w:cs="Arial"/>
-                    <w:sz w:val="20"/>
-                    <w:szCs w:val="20"/>
-                    <w:lang w:val="en-US"/>
-                  </w:rPr>
-                </w:pPr>
-                <w:r>
-                  <w:rPr>
-                    <w:rFonts w:ascii="Arial" w:eastAsia="Times New Roman" w:hAnsi="Arial" w:cs="Arial"/>
-                    <w:sz w:val="20"/>
-                    <w:szCs w:val="20"/>
-                    <w:lang w:val="en-US"/>
-                  </w:rPr>
-                  <w:t>Left with access to relocation popup for remaining feature (as per current design progress)</w:t>
-                </w:r>
               </w:p>
               <w:p>
                 <w:pPr>
@@ -2643,6 +2653,7 @@
   </w:compat>
   <w:rsids>
     <w:rsidRoot w:val="00DA0FE7"/>
+    <w:rsid w:val="000849AC"/>
     <w:rsid w:val="007232D0"/>
     <w:rsid w:val="008813F1"/>
     <w:rsid w:val="008C3DDC"/>

</xml_diff>

<commit_message>
created mockapi, added utility.js to deal with custom objects, updated reports and notes
</commit_message>
<xml_diff>
--- a/other/Aztech Internship_Weekly Report 02042021.docx
+++ b/other/Aztech Internship_Weekly Report 02042021.docx
@@ -812,6 +812,72 @@
                 <w:lang w:val="en-US"/>
               </w:rPr>
             </w:pPr>
+            <w:r>
+              <w:rPr>
+                <w:rFonts w:ascii="Arial" w:eastAsia="SimSun" w:hAnsi="Arial" w:cs="Arial"/>
+                <w:color w:val="0070C0"/>
+                <w:sz w:val="20"/>
+                <w:szCs w:val="20"/>
+                <w:lang w:val="en-US"/>
+              </w:rPr>
+              <w:t>LMS v3 features</w:t>
+            </w:r>
+          </w:p>
+          <w:p>
+            <w:pPr>
+              <w:pStyle w:val="ListParagraph"/>
+              <w:numPr>
+                <w:ilvl w:val="0"/>
+                <w:numId w:val="2"/>
+              </w:numPr>
+              <w:autoSpaceDN w:val="0"/>
+              <w:spacing w:line="256" w:lineRule="auto"/>
+              <w:rPr>
+                <w:rFonts w:ascii="Arial" w:eastAsia="SimSun" w:hAnsi="Arial" w:cs="Arial"/>
+                <w:color w:val="0070C0"/>
+                <w:sz w:val="20"/>
+                <w:szCs w:val="20"/>
+                <w:lang w:val="en-US"/>
+              </w:rPr>
+            </w:pPr>
+            <w:r>
+              <w:rPr>
+                <w:rFonts w:ascii="Arial" w:eastAsia="SimSun" w:hAnsi="Arial" w:cs="Arial"/>
+                <w:color w:val="0070C0"/>
+                <w:sz w:val="20"/>
+                <w:szCs w:val="20"/>
+                <w:lang w:val="en-US"/>
+              </w:rPr>
+              <w:t>Relocation pop up</w:t>
+            </w:r>
+          </w:p>
+          <w:p>
+            <w:pPr>
+              <w:pStyle w:val="ListParagraph"/>
+              <w:numPr>
+                <w:ilvl w:val="0"/>
+                <w:numId w:val="2"/>
+              </w:numPr>
+              <w:autoSpaceDN w:val="0"/>
+              <w:spacing w:line="256" w:lineRule="auto"/>
+              <w:rPr>
+                <w:rFonts w:ascii="Arial" w:eastAsia="SimSun" w:hAnsi="Arial" w:cs="Arial"/>
+                <w:color w:val="0070C0"/>
+                <w:sz w:val="20"/>
+                <w:szCs w:val="20"/>
+                <w:lang w:val="en-US"/>
+              </w:rPr>
+            </w:pPr>
+            <w:r>
+              <w:rPr>
+                <w:rFonts w:ascii="Arial" w:eastAsia="SimSun" w:hAnsi="Arial" w:cs="Arial"/>
+                <w:color w:val="0070C0"/>
+                <w:sz w:val="20"/>
+                <w:szCs w:val="20"/>
+                <w:lang w:val="en-US"/>
+              </w:rPr>
+              <w:t>Begin moving data out of view page card components (allow for less API calls in the future)</w:t>
+            </w:r>
           </w:p>
         </w:tc>
       </w:tr>
@@ -868,6 +934,34 @@
           </w:tcPr>
           <w:p>
             <w:pPr>
+              <w:autoSpaceDN w:val="0"/>
+              <w:spacing w:line="256" w:lineRule="auto"/>
+              <w:rPr>
+                <w:rFonts w:ascii="Arial" w:eastAsia="SimSun" w:hAnsi="Arial" w:cs="Arial"/>
+                <w:color w:val="0070C0"/>
+                <w:sz w:val="20"/>
+                <w:szCs w:val="20"/>
+                <w:lang w:val="en-US"/>
+              </w:rPr>
+            </w:pPr>
+            <w:r>
+              <w:rPr>
+                <w:rFonts w:ascii="Arial" w:eastAsia="SimSun" w:hAnsi="Arial" w:cs="Arial"/>
+                <w:color w:val="0070C0"/>
+                <w:sz w:val="20"/>
+                <w:szCs w:val="20"/>
+                <w:lang w:val="en-US"/>
+              </w:rPr>
+              <w:t>LMS v3 features</w:t>
+            </w:r>
+          </w:p>
+          <w:p>
+            <w:pPr>
+              <w:pStyle w:val="ListParagraph"/>
+              <w:numPr>
+                <w:ilvl w:val="0"/>
+                <w:numId w:val="2"/>
+              </w:numPr>
               <w:autoSpaceDN w:val="0"/>
               <w:spacing w:line="256" w:lineRule="auto"/>
               <w:rPr>
@@ -944,6 +1038,16 @@
                 <w:lang w:val="en-US"/>
               </w:rPr>
             </w:pPr>
+            <w:r>
+              <w:rPr>
+                <w:rFonts w:ascii="Arial" w:eastAsia="SimSun" w:hAnsi="Arial" w:cs="Arial"/>
+                <w:color w:val="0070C0"/>
+                <w:sz w:val="20"/>
+                <w:szCs w:val="20"/>
+                <w:lang w:val="en-US"/>
+              </w:rPr>
+              <w:t>n/a</w:t>
+            </w:r>
           </w:p>
         </w:tc>
       </w:tr>
@@ -1075,7 +1179,34 @@
                     <w:szCs w:val="20"/>
                     <w:lang w:val="en-US"/>
                   </w:rPr>
-                  <w:t xml:space="preserve"> completed up till current features</w:t>
+                  <w:t xml:space="preserve"> </w:t>
+                </w:r>
+                <w:r>
+                  <w:rPr>
+                    <w:rFonts w:ascii="Arial" w:eastAsia="Times New Roman" w:hAnsi="Arial" w:cs="Arial"/>
+                    <w:sz w:val="20"/>
+                    <w:szCs w:val="20"/>
+                    <w:lang w:val="en-US"/>
+                  </w:rPr>
+                  <w:t xml:space="preserve">and features </w:t>
+                </w:r>
+                <w:r>
+                  <w:rPr>
+                    <w:rFonts w:ascii="Arial" w:eastAsia="Times New Roman" w:hAnsi="Arial" w:cs="Arial"/>
+                    <w:sz w:val="20"/>
+                    <w:szCs w:val="20"/>
+                    <w:lang w:val="en-US"/>
+                  </w:rPr>
+                  <w:t xml:space="preserve">completed up </w:t>
+                </w:r>
+                <w:r>
+                  <w:rPr>
+                    <w:rFonts w:ascii="Arial" w:eastAsia="Times New Roman" w:hAnsi="Arial" w:cs="Arial"/>
+                    <w:sz w:val="20"/>
+                    <w:szCs w:val="20"/>
+                    <w:lang w:val="en-US"/>
+                  </w:rPr>
+                  <w:t>till current design</w:t>
                 </w:r>
               </w:p>
               <w:p>
@@ -1093,6 +1224,65 @@
                     <w:lang w:val="en-US"/>
                   </w:rPr>
                 </w:pPr>
+                <w:r>
+                  <w:rPr>
+                    <w:rFonts w:ascii="Arial" w:eastAsia="Times New Roman" w:hAnsi="Arial" w:cs="Arial"/>
+                    <w:sz w:val="20"/>
+                    <w:szCs w:val="20"/>
+                    <w:lang w:val="en-US"/>
+                  </w:rPr>
+                  <w:t>Moved data out of view page card components to allow for editing the location of the lights in the light status card</w:t>
+                </w:r>
+              </w:p>
+              <w:p>
+                <w:pPr>
+                  <w:pStyle w:val="ListParagraph"/>
+                  <w:numPr>
+                    <w:ilvl w:val="0"/>
+                    <w:numId w:val="2"/>
+                  </w:numPr>
+                  <w:spacing w:line="276" w:lineRule="auto"/>
+                  <w:rPr>
+                    <w:rFonts w:ascii="Arial" w:eastAsia="Times New Roman" w:hAnsi="Arial" w:cs="Arial"/>
+                    <w:sz w:val="20"/>
+                    <w:szCs w:val="20"/>
+                    <w:lang w:val="en-US"/>
+                  </w:rPr>
+                </w:pPr>
+                <w:r>
+                  <w:rPr>
+                    <w:rFonts w:ascii="Arial" w:eastAsia="Times New Roman" w:hAnsi="Arial" w:cs="Arial"/>
+                    <w:sz w:val="20"/>
+                    <w:szCs w:val="20"/>
+                    <w:lang w:val="en-US"/>
+                  </w:rPr>
+                  <w:t>Will have to do the same for the other pages eventually for optimisation purposes</w:t>
+                </w:r>
+              </w:p>
+              <w:p>
+                <w:pPr>
+                  <w:pStyle w:val="ListParagraph"/>
+                  <w:numPr>
+                    <w:ilvl w:val="0"/>
+                    <w:numId w:val="2"/>
+                  </w:numPr>
+                  <w:spacing w:line="276" w:lineRule="auto"/>
+                  <w:rPr>
+                    <w:rFonts w:ascii="Arial" w:eastAsia="Times New Roman" w:hAnsi="Arial" w:cs="Arial"/>
+                    <w:sz w:val="20"/>
+                    <w:szCs w:val="20"/>
+                    <w:lang w:val="en-US"/>
+                  </w:rPr>
+                </w:pPr>
+                <w:r>
+                  <w:rPr>
+                    <w:rFonts w:ascii="Arial" w:eastAsia="Times New Roman" w:hAnsi="Arial" w:cs="Arial"/>
+                    <w:sz w:val="20"/>
+                    <w:szCs w:val="20"/>
+                    <w:lang w:val="en-US"/>
+                  </w:rPr>
+                  <w:t>Started integration of three.js scene into the page, but this would probably take a long time as it was not originally written in React. Current plan is to work on this till additional content/pages are added to the Adobe XD design</w:t>
+                </w:r>
               </w:p>
               <w:p>
                 <w:pPr>
@@ -2657,6 +2847,7 @@
     <w:rsid w:val="007232D0"/>
     <w:rsid w:val="008813F1"/>
     <w:rsid w:val="008C3DDC"/>
+    <w:rsid w:val="00C20722"/>
     <w:rsid w:val="00CD5361"/>
     <w:rsid w:val="00DA0FE7"/>
     <w:rsid w:val="00E166A7"/>

</xml_diff>

<commit_message>
loaded texture onto test plane
</commit_message>
<xml_diff>
--- a/other/Aztech Internship_Weekly Report 02042021.docx
+++ b/other/Aztech Internship_Weekly Report 02042021.docx
@@ -1347,7 +1347,32 @@
                     <w:szCs w:val="20"/>
                     <w:lang w:val="en-US"/>
                   </w:rPr>
-                  <w:t>Started integration of three.js scene into the page, but this would probably take a long time as it was not originally written in React. Current plan is to work on this till additional content/pages are added to the Adobe XD design</w:t>
+                  <w:t>Started integration of three.js scene into the page</w:t>
+                </w:r>
+              </w:p>
+              <w:p>
+                <w:pPr>
+                  <w:pStyle w:val="ListParagraph"/>
+                  <w:numPr>
+                    <w:ilvl w:val="0"/>
+                    <w:numId w:val="2"/>
+                  </w:numPr>
+                  <w:spacing w:line="276" w:lineRule="auto"/>
+                  <w:rPr>
+                    <w:rFonts w:ascii="Arial" w:eastAsia="Times New Roman" w:hAnsi="Arial" w:cs="Arial"/>
+                    <w:sz w:val="20"/>
+                    <w:szCs w:val="20"/>
+                    <w:lang w:val="en-US"/>
+                  </w:rPr>
+                </w:pPr>
+                <w:r>
+                  <w:rPr>
+                    <w:rFonts w:ascii="Arial" w:eastAsia="Times New Roman" w:hAnsi="Arial" w:cs="Arial"/>
+                    <w:sz w:val="20"/>
+                    <w:szCs w:val="20"/>
+                    <w:lang w:val="en-US"/>
+                  </w:rPr>
+                  <w:t>So far able to create canvas and render spheres and planes, and move camera around</w:t>
                 </w:r>
               </w:p>
               <w:p>
@@ -2910,6 +2935,7 @@
   <w:rsids>
     <w:rsidRoot w:val="00DA0FE7"/>
     <w:rsid w:val="000849AC"/>
+    <w:rsid w:val="00447BB6"/>
     <w:rsid w:val="007232D0"/>
     <w:rsid w:val="008813F1"/>
     <w:rsid w:val="008C3DDC"/>

</xml_diff>